<commit_message>
project screen shots added
</commit_message>
<xml_diff>
--- a/AW_EvidenceforProjectUnitpart1.docx
+++ b/AW_EvidenceforProjectUnitpart1.docx
@@ -33,25 +33,49 @@
     <w:p>
       <w:pPr>
         <w:pStyle w:val="normal0"/>
-      </w:pPr>
-      <w:r>
-        <w:t xml:space="preserve">Your name here </w:t>
-      </w:r>
-    </w:p>
-    <w:p>
-      <w:pPr>
-        <w:pStyle w:val="normal0"/>
-      </w:pPr>
-      <w:r>
-        <w:t xml:space="preserve">Your Cohort </w:t>
-      </w:r>
-    </w:p>
-    <w:p>
-      <w:pPr>
-        <w:pStyle w:val="normal0"/>
-      </w:pPr>
-      <w:r>
-        <w:t>Date here</w:t>
+        <w:rPr>
+          <w:color w:val="3366FF"/>
+        </w:rPr>
+      </w:pPr>
+      <w:r>
+        <w:rPr>
+          <w:color w:val="3366FF"/>
+        </w:rPr>
+        <w:t>Alan White.</w:t>
+      </w:r>
+    </w:p>
+    <w:p>
+      <w:pPr>
+        <w:pStyle w:val="normal0"/>
+        <w:rPr>
+          <w:color w:val="3366FF"/>
+        </w:rPr>
+      </w:pPr>
+      <w:r>
+        <w:rPr>
+          <w:color w:val="3366FF"/>
+        </w:rPr>
+        <w:t xml:space="preserve">Cohort </w:t>
+      </w:r>
+      <w:r>
+        <w:rPr>
+          <w:color w:val="3366FF"/>
+        </w:rPr>
+        <w:t>e13.</w:t>
+      </w:r>
+    </w:p>
+    <w:p>
+      <w:pPr>
+        <w:pStyle w:val="normal0"/>
+        <w:rPr>
+          <w:color w:val="3366FF"/>
+        </w:rPr>
+      </w:pPr>
+      <w:r>
+        <w:rPr>
+          <w:color w:val="3366FF"/>
+        </w:rPr>
+        <w:t>June 2017.</w:t>
       </w:r>
     </w:p>
     <w:p>
@@ -93,7 +117,21 @@
         <w:rPr>
           <w:b/>
         </w:rPr>
-        <w:t>P- 1 Github Contributors page</w:t>
+        <w:t xml:space="preserve">P- 1 </w:t>
+      </w:r>
+      <w:proofErr w:type="spellStart"/>
+      <w:r>
+        <w:rPr>
+          <w:b/>
+        </w:rPr>
+        <w:t>Github</w:t>
+      </w:r>
+      <w:proofErr w:type="spellEnd"/>
+      <w:r>
+        <w:rPr>
+          <w:b/>
+        </w:rPr>
+        <w:t xml:space="preserve"> Contributors page</w:t>
       </w:r>
     </w:p>
     <w:p>
@@ -174,44 +212,116 @@
     <w:p>
       <w:pPr>
         <w:pStyle w:val="normal0"/>
-      </w:pPr>
-    </w:p>
-    <w:p>
-      <w:pPr>
-        <w:pStyle w:val="normal0"/>
-      </w:pPr>
-    </w:p>
-    <w:p>
-      <w:pPr>
-        <w:pStyle w:val="normal0"/>
-      </w:pPr>
-      <w:r>
-        <w:t xml:space="preserve">Write your project brief here for the group project, if you cannot remember ask one of the instructors or try to write one yourself based on the project you have created. </w:t>
-      </w:r>
-    </w:p>
-    <w:p>
-      <w:pPr>
-        <w:pStyle w:val="normal0"/>
-      </w:pPr>
-    </w:p>
-    <w:p>
-      <w:pPr>
-        <w:pStyle w:val="normal0"/>
-      </w:pPr>
-    </w:p>
-    <w:p>
-      <w:pPr>
-        <w:pStyle w:val="normal0"/>
-        <w:rPr>
-          <w:b/>
-        </w:rPr>
-      </w:pPr>
-      <w:r>
-        <w:rPr>
-          <w:b/>
-        </w:rPr>
-        <w:t>P-3 Use of Trello</w:t>
-      </w:r>
+        <w:rPr>
+          <w:color w:val="3366FF"/>
+        </w:rPr>
+      </w:pPr>
+      <w:r>
+        <w:rPr>
+          <w:color w:val="3366FF"/>
+        </w:rPr>
+        <w:t>You want to start tracking your spending in an attempt to be more frugal with money. You have decided to make a budgeting app to help you see where all of your money is being spent.</w:t>
+      </w:r>
+    </w:p>
+    <w:p>
+      <w:pPr>
+        <w:pStyle w:val="normal0"/>
+        <w:rPr>
+          <w:color w:val="3366FF"/>
+        </w:rPr>
+      </w:pPr>
+      <w:r>
+        <w:rPr>
+          <w:color w:val="3366FF"/>
+        </w:rPr>
+        <w:t>I have designed an app that allows a user to keep track of their spending and therefore identify potential savings.</w:t>
+      </w:r>
+    </w:p>
+    <w:p>
+      <w:pPr>
+        <w:pStyle w:val="normal0"/>
+        <w:rPr>
+          <w:color w:val="3366FF"/>
+        </w:rPr>
+      </w:pPr>
+    </w:p>
+    <w:p>
+      <w:pPr>
+        <w:pStyle w:val="normal0"/>
+        <w:rPr>
+          <w:color w:val="3366FF"/>
+        </w:rPr>
+      </w:pPr>
+      <w:r>
+        <w:rPr>
+          <w:color w:val="3366FF"/>
+        </w:rPr>
+        <w:t>The app</w:t>
+      </w:r>
+      <w:r>
+        <w:rPr>
+          <w:color w:val="3366FF"/>
+        </w:rPr>
+        <w:t xml:space="preserve"> must be able to create new Transactions (which should include a merchant name, e.g. Tesco, and a </w:t>
+      </w:r>
+      <w:proofErr w:type="gramStart"/>
+      <w:r>
+        <w:rPr>
+          <w:color w:val="3366FF"/>
+        </w:rPr>
+        <w:t>value )</w:t>
+      </w:r>
+      <w:proofErr w:type="gramEnd"/>
+      <w:r>
+        <w:rPr>
+          <w:color w:val="3366FF"/>
+        </w:rPr>
+        <w:t xml:space="preserve"> which have an associated Ta</w:t>
+      </w:r>
+      <w:r>
+        <w:rPr>
+          <w:color w:val="3366FF"/>
+        </w:rPr>
+        <w:t>g (e.g. 'food', 'clothes'). The</w:t>
+      </w:r>
+      <w:r>
+        <w:rPr>
+          <w:color w:val="3366FF"/>
+        </w:rPr>
+        <w:t xml:space="preserve"> app would then be able to track a total, and display this in a view.</w:t>
+      </w:r>
+    </w:p>
+    <w:p>
+      <w:pPr>
+        <w:pStyle w:val="normal0"/>
+      </w:pPr>
+    </w:p>
+    <w:p>
+      <w:pPr>
+        <w:pStyle w:val="normal0"/>
+      </w:pPr>
+    </w:p>
+    <w:p>
+      <w:pPr>
+        <w:pStyle w:val="normal0"/>
+        <w:rPr>
+          <w:b/>
+        </w:rPr>
+      </w:pPr>
+      <w:r>
+        <w:rPr>
+          <w:b/>
+        </w:rPr>
+        <w:t xml:space="preserve">P-3 Use of </w:t>
+      </w:r>
+      <w:proofErr w:type="spellStart"/>
+      <w:r>
+        <w:rPr>
+          <w:b/>
+        </w:rPr>
+        <w:t>Trello</w:t>
+      </w:r>
+      <w:proofErr w:type="spellEnd"/>
     </w:p>
     <w:p>
       <w:pPr>
@@ -406,15 +516,7 @@
                 <w:sz w:val="15"/>
                 <w:szCs w:val="15"/>
               </w:rPr>
-              <w:t>Expected Re</w:t>
-            </w:r>
-            <w:r>
-              <w:rPr>
-                <w:b/>
-                <w:sz w:val="15"/>
-                <w:szCs w:val="15"/>
-              </w:rPr>
-              <w:t>sult</w:t>
+              <w:t>Expected Result</w:t>
             </w:r>
           </w:p>
         </w:tc>
@@ -582,7 +684,25 @@
                 <w:sz w:val="15"/>
                 <w:szCs w:val="15"/>
               </w:rPr>
-              <w:t>User can navigate  from homepage to profile page</w:t>
+              <w:t xml:space="preserve">User can </w:t>
+            </w:r>
+            <w:proofErr w:type="gramStart"/>
+            <w:r>
+              <w:rPr>
+                <w:b/>
+                <w:sz w:val="15"/>
+                <w:szCs w:val="15"/>
+              </w:rPr>
+              <w:t>navigate  from</w:t>
+            </w:r>
+            <w:proofErr w:type="gramEnd"/>
+            <w:r>
+              <w:rPr>
+                <w:b/>
+                <w:sz w:val="15"/>
+                <w:szCs w:val="15"/>
+              </w:rPr>
+              <w:t xml:space="preserve"> homepage to profile page</w:t>
             </w:r>
           </w:p>
         </w:tc>
@@ -667,13 +787,23 @@
                 <w:szCs w:val="15"/>
               </w:rPr>
             </w:pPr>
+            <w:proofErr w:type="spellStart"/>
             <w:r>
               <w:rPr>
                 <w:b/>
                 <w:sz w:val="15"/>
                 <w:szCs w:val="15"/>
               </w:rPr>
-              <w:t>Api displays the data user requests</w:t>
+              <w:t>Api</w:t>
+            </w:r>
+            <w:proofErr w:type="spellEnd"/>
+            <w:r>
+              <w:rPr>
+                <w:b/>
+                <w:sz w:val="15"/>
+                <w:szCs w:val="15"/>
+              </w:rPr>
+              <w:t xml:space="preserve"> displays the data user requests</w:t>
             </w:r>
           </w:p>
         </w:tc>
@@ -1172,31 +1302,28 @@
           <w:b/>
         </w:rPr>
       </w:pPr>
-    </w:p>
-    <w:p>
-      <w:pPr>
-        <w:pStyle w:val="normal0"/>
-        <w:rPr>
-          <w:b/>
-        </w:rPr>
-      </w:pPr>
-      <w:r>
-        <w:rPr>
+      <w:r>
+        <w:rPr>
+          <w:b/>
           <w:noProof/>
           <w:lang w:val="en-US"/>
         </w:rPr>
         <w:drawing>
-          <wp:inline distT="114300" distB="114300" distL="114300" distR="114300">
-            <wp:extent cx="4110038" cy="5153015"/>
-            <wp:effectExtent l="0" t="0" r="0" b="0"/>
-            <wp:docPr id="2" name="image14.png"/>
-            <wp:cNvGraphicFramePr/>
+          <wp:inline distT="0" distB="0" distL="0" distR="0">
+            <wp:extent cx="5730240" cy="4287520"/>
+            <wp:effectExtent l="25400" t="0" r="10160" b="0"/>
+            <wp:docPr id="15" name="Picture 1" descr=":MoneyCashboard_Project:Wire_Diagram_Screen Shot .png"/>
+            <wp:cNvGraphicFramePr>
+              <a:graphicFrameLocks xmlns:a="http://schemas.openxmlformats.org/drawingml/2006/main" noChangeAspect="1"/>
+            </wp:cNvGraphicFramePr>
             <a:graphic xmlns:a="http://schemas.openxmlformats.org/drawingml/2006/main">
               <a:graphicData uri="http://schemas.openxmlformats.org/drawingml/2006/picture">
                 <pic:pic xmlns:pic="http://schemas.openxmlformats.org/drawingml/2006/picture">
                   <pic:nvPicPr>
-                    <pic:cNvPr id="0" name="image14.png"/>
-                    <pic:cNvPicPr preferRelativeResize="0"/>
+                    <pic:cNvPr id="0" name="Picture 1" descr=":MoneyCashboard_Project:Wire_Diagram_Screen Shot .png"/>
+                    <pic:cNvPicPr>
+                      <a:picLocks noChangeAspect="1" noChangeArrowheads="1"/>
+                    </pic:cNvPicPr>
                   </pic:nvPicPr>
                   <pic:blipFill>
                     <a:blip r:embed="rId7"/>
@@ -1205,15 +1332,21 @@
                       <a:fillRect/>
                     </a:stretch>
                   </pic:blipFill>
-                  <pic:spPr>
+                  <pic:spPr bwMode="auto">
                     <a:xfrm>
                       <a:off x="0" y="0"/>
-                      <a:ext cx="4110038" cy="5153015"/>
+                      <a:ext cx="5730240" cy="4287520"/>
                     </a:xfrm>
                     <a:prstGeom prst="rect">
                       <a:avLst/>
                     </a:prstGeom>
-                    <a:ln/>
+                    <a:noFill/>
+                    <a:ln w="9525">
+                      <a:noFill/>
+                      <a:miter lim="800000"/>
+                      <a:headEnd/>
+                      <a:tailEnd/>
+                    </a:ln>
                   </pic:spPr>
                 </pic:pic>
               </a:graphicData>
@@ -1237,14 +1370,6 @@
           <w:b/>
         </w:rPr>
       </w:pPr>
-    </w:p>
-    <w:p>
-      <w:pPr>
-        <w:pStyle w:val="normal0"/>
-        <w:rPr>
-          <w:b/>
-        </w:rPr>
-      </w:pPr>
       <w:r>
         <w:rPr>
           <w:b/>
@@ -1269,21 +1394,26 @@
       </w:pPr>
       <w:r>
         <w:rPr>
+          <w:b/>
           <w:noProof/>
           <w:lang w:val="en-US"/>
         </w:rPr>
         <w:drawing>
-          <wp:inline distT="114300" distB="114300" distL="114300" distR="114300">
-            <wp:extent cx="3448050" cy="2305050"/>
-            <wp:effectExtent l="0" t="0" r="0" b="0"/>
-            <wp:docPr id="3" name="image15.png"/>
-            <wp:cNvGraphicFramePr/>
+          <wp:inline distT="0" distB="0" distL="0" distR="0">
+            <wp:extent cx="5730240" cy="2052320"/>
+            <wp:effectExtent l="25400" t="0" r="10160" b="0"/>
+            <wp:docPr id="16" name="Picture 2" descr=":MoneyCashboard_Project:Entity_Relationship_Screen Shot .png"/>
+            <wp:cNvGraphicFramePr>
+              <a:graphicFrameLocks xmlns:a="http://schemas.openxmlformats.org/drawingml/2006/main" noChangeAspect="1"/>
+            </wp:cNvGraphicFramePr>
             <a:graphic xmlns:a="http://schemas.openxmlformats.org/drawingml/2006/main">
               <a:graphicData uri="http://schemas.openxmlformats.org/drawingml/2006/picture">
                 <pic:pic xmlns:pic="http://schemas.openxmlformats.org/drawingml/2006/picture">
                   <pic:nvPicPr>
-                    <pic:cNvPr id="0" name="image15.png"/>
-                    <pic:cNvPicPr preferRelativeResize="0"/>
+                    <pic:cNvPr id="0" name="Picture 2" descr=":MoneyCashboard_Project:Entity_Relationship_Screen Shot .png"/>
+                    <pic:cNvPicPr>
+                      <a:picLocks noChangeAspect="1" noChangeArrowheads="1"/>
+                    </pic:cNvPicPr>
                   </pic:nvPicPr>
                   <pic:blipFill>
                     <a:blip r:embed="rId8"/>
@@ -1292,15 +1422,21 @@
                       <a:fillRect/>
                     </a:stretch>
                   </pic:blipFill>
-                  <pic:spPr>
+                  <pic:spPr bwMode="auto">
                     <a:xfrm>
                       <a:off x="0" y="0"/>
-                      <a:ext cx="3448050" cy="2305050"/>
+                      <a:ext cx="5730240" cy="2052320"/>
                     </a:xfrm>
                     <a:prstGeom prst="rect">
                       <a:avLst/>
                     </a:prstGeom>
-                    <a:ln/>
+                    <a:noFill/>
+                    <a:ln w="9525">
+                      <a:noFill/>
+                      <a:miter lim="800000"/>
+                      <a:headEnd/>
+                      <a:tailEnd/>
+                    </a:ln>
                   </pic:spPr>
                 </pic:pic>
               </a:graphicData>
@@ -1403,31 +1539,28 @@
           <w:b/>
         </w:rPr>
       </w:pPr>
-    </w:p>
-    <w:p>
-      <w:pPr>
-        <w:pStyle w:val="normal0"/>
-        <w:rPr>
-          <w:b/>
-        </w:rPr>
-      </w:pPr>
-      <w:r>
-        <w:rPr>
+      <w:r>
+        <w:rPr>
+          <w:b/>
           <w:noProof/>
           <w:lang w:val="en-US"/>
         </w:rPr>
         <w:drawing>
-          <wp:inline distT="114300" distB="114300" distL="114300" distR="114300">
-            <wp:extent cx="4086225" cy="3295650"/>
-            <wp:effectExtent l="0" t="0" r="0" b="0"/>
-            <wp:docPr id="12" name="image25.png"/>
-            <wp:cNvGraphicFramePr/>
+          <wp:inline distT="0" distB="0" distL="0" distR="0">
+            <wp:extent cx="5720080" cy="2174240"/>
+            <wp:effectExtent l="25400" t="0" r="0" b="0"/>
+            <wp:docPr id="17" name="Picture 3" descr=":MoneyCashboard_Project:Object_Diagram_Screen Shot .png"/>
+            <wp:cNvGraphicFramePr>
+              <a:graphicFrameLocks xmlns:a="http://schemas.openxmlformats.org/drawingml/2006/main" noChangeAspect="1"/>
+            </wp:cNvGraphicFramePr>
             <a:graphic xmlns:a="http://schemas.openxmlformats.org/drawingml/2006/main">
               <a:graphicData uri="http://schemas.openxmlformats.org/drawingml/2006/picture">
                 <pic:pic xmlns:pic="http://schemas.openxmlformats.org/drawingml/2006/picture">
                   <pic:nvPicPr>
-                    <pic:cNvPr id="0" name="image25.png"/>
-                    <pic:cNvPicPr preferRelativeResize="0"/>
+                    <pic:cNvPr id="0" name="Picture 3" descr=":MoneyCashboard_Project:Object_Diagram_Screen Shot .png"/>
+                    <pic:cNvPicPr>
+                      <a:picLocks noChangeAspect="1" noChangeArrowheads="1"/>
+                    </pic:cNvPicPr>
                   </pic:nvPicPr>
                   <pic:blipFill>
                     <a:blip r:embed="rId10"/>
@@ -1436,15 +1569,21 @@
                       <a:fillRect/>
                     </a:stretch>
                   </pic:blipFill>
-                  <pic:spPr>
+                  <pic:spPr bwMode="auto">
                     <a:xfrm>
                       <a:off x="0" y="0"/>
-                      <a:ext cx="4086225" cy="3295650"/>
+                      <a:ext cx="5720080" cy="2174240"/>
                     </a:xfrm>
                     <a:prstGeom prst="rect">
                       <a:avLst/>
                     </a:prstGeom>
-                    <a:ln/>
+                    <a:noFill/>
+                    <a:ln w="9525">
+                      <a:noFill/>
+                      <a:miter lim="800000"/>
+                      <a:headEnd/>
+                      <a:tailEnd/>
+                    </a:ln>
                   </pic:spPr>
                 </pic:pic>
               </a:graphicData>
@@ -1468,12 +1607,28 @@
           <w:b/>
         </w:rPr>
       </w:pPr>
-      <w:r>
-        <w:rPr>
-          <w:b/>
-        </w:rPr>
-        <w:t>P- 9 D.T.- a Choice of two algorithms (find the algorithms on a program you might have written, show the code you have used. )</w:t>
-      </w:r>
+    </w:p>
+    <w:p>
+      <w:pPr>
+        <w:pStyle w:val="normal0"/>
+        <w:rPr>
+          <w:b/>
+        </w:rPr>
+      </w:pPr>
+      <w:r>
+        <w:rPr>
+          <w:b/>
+        </w:rPr>
+        <w:t>P- 9 D.T.- a Choice of two algorithms (find the algorithms on a program you might have written, show the code you have used</w:t>
+      </w:r>
+      <w:proofErr w:type="gramStart"/>
+      <w:r>
+        <w:rPr>
+          <w:b/>
+        </w:rPr>
+        <w:t>. )</w:t>
+      </w:r>
+      <w:proofErr w:type="gramEnd"/>
     </w:p>
     <w:p>
       <w:pPr>
@@ -1510,353 +1665,165 @@
         <w:rPr>
           <w:b/>
         </w:rPr>
-        <w:t xml:space="preserve">A - Search Algorithm- For one of the projects I carried out I had to find items in a warehouse, by bays and rows.  The best way to do this was to use a search </w:t>
-      </w:r>
-      <w:r>
-        <w:rPr>
-          <w:b/>
-        </w:rPr>
-        <w:t>algorithm, where the items had an ID.  I had passed the ID into the function and iterated through the items checking the ID I was looking for.</w:t>
-      </w:r>
-    </w:p>
-    <w:p>
-      <w:pPr>
-        <w:pStyle w:val="normal0"/>
-        <w:rPr>
-          <w:b/>
-        </w:rPr>
-      </w:pPr>
-    </w:p>
-    <w:p>
-      <w:pPr>
-        <w:pStyle w:val="normal0"/>
-        <w:rPr>
-          <w:b/>
-        </w:rPr>
-      </w:pPr>
-    </w:p>
-    <w:p>
-      <w:pPr>
-        <w:pStyle w:val="normal0"/>
-        <w:rPr>
-          <w:b/>
-        </w:rPr>
-      </w:pPr>
-    </w:p>
-    <w:p>
-      <w:pPr>
-        <w:pStyle w:val="normal0"/>
-        <w:rPr>
-          <w:b/>
-        </w:rPr>
-      </w:pPr>
-    </w:p>
-    <w:p>
-      <w:pPr>
-        <w:pStyle w:val="normal0"/>
-        <w:rPr>
-          <w:b/>
-        </w:rPr>
-      </w:pPr>
-    </w:p>
-    <w:p>
-      <w:pPr>
-        <w:pStyle w:val="normal0"/>
-        <w:rPr>
-          <w:b/>
-        </w:rPr>
-      </w:pPr>
-    </w:p>
-    <w:p>
-      <w:pPr>
-        <w:pStyle w:val="normal0"/>
-        <w:rPr>
-          <w:b/>
-        </w:rPr>
-      </w:pPr>
-    </w:p>
-    <w:p>
-      <w:pPr>
-        <w:pStyle w:val="normal0"/>
-        <w:rPr>
-          <w:b/>
-        </w:rPr>
-      </w:pPr>
-    </w:p>
-    <w:p>
-      <w:pPr>
-        <w:pStyle w:val="normal0"/>
-        <w:rPr>
-          <w:b/>
-        </w:rPr>
-      </w:pPr>
-    </w:p>
-    <w:p>
-      <w:pPr>
-        <w:pStyle w:val="normal0"/>
-        <w:rPr>
-          <w:b/>
-        </w:rPr>
-      </w:pPr>
-    </w:p>
-    <w:p>
-      <w:pPr>
-        <w:pStyle w:val="normal0"/>
-        <w:rPr>
-          <w:b/>
-        </w:rPr>
-      </w:pPr>
-    </w:p>
-    <w:p>
-      <w:pPr>
-        <w:pStyle w:val="normal0"/>
-        <w:rPr>
-          <w:b/>
-        </w:rPr>
-      </w:pPr>
-    </w:p>
-    <w:p>
-      <w:pPr>
-        <w:pStyle w:val="normal0"/>
-        <w:rPr>
-          <w:b/>
-        </w:rPr>
-      </w:pPr>
-    </w:p>
-    <w:p>
-      <w:pPr>
-        <w:pStyle w:val="normal0"/>
-        <w:rPr>
-          <w:b/>
-        </w:rPr>
-      </w:pPr>
-    </w:p>
-    <w:p>
-      <w:pPr>
-        <w:pStyle w:val="normal0"/>
-        <w:rPr>
-          <w:b/>
-        </w:rPr>
-      </w:pPr>
-    </w:p>
-    <w:p>
-      <w:pPr>
-        <w:pStyle w:val="normal0"/>
-        <w:rPr>
-          <w:b/>
-        </w:rPr>
-      </w:pPr>
-    </w:p>
-    <w:p>
-      <w:pPr>
-        <w:pStyle w:val="normal0"/>
-        <w:rPr>
-          <w:b/>
-        </w:rPr>
-      </w:pPr>
-    </w:p>
-    <w:p>
-      <w:pPr>
-        <w:pStyle w:val="normal0"/>
-        <w:rPr>
-          <w:b/>
-        </w:rPr>
-      </w:pPr>
-      <w:r>
-        <w:rPr>
-          <w:b/>
-        </w:rPr>
-        <w:t>B- Delete Algorithm -  In the same project I had to delete items from the warehouse. The delete algorithm allowed me to go and find the item by ID and delete it from the array of items, in each bay.</w:t>
-      </w:r>
-    </w:p>
-    <w:p>
-      <w:pPr>
-        <w:pStyle w:val="normal0"/>
-        <w:rPr>
-          <w:b/>
-        </w:rPr>
-      </w:pPr>
-    </w:p>
-    <w:p>
-      <w:pPr>
-        <w:pStyle w:val="normal0"/>
-        <w:rPr>
-          <w:b/>
-        </w:rPr>
-      </w:pPr>
-    </w:p>
-    <w:p>
-      <w:pPr>
-        <w:pStyle w:val="normal0"/>
-        <w:rPr>
-          <w:b/>
-        </w:rPr>
-      </w:pPr>
-    </w:p>
-    <w:p>
-      <w:pPr>
-        <w:pStyle w:val="normal0"/>
-        <w:rPr>
-          <w:b/>
-        </w:rPr>
-      </w:pPr>
-    </w:p>
-    <w:p>
-      <w:pPr>
-        <w:pStyle w:val="normal0"/>
-        <w:rPr>
-          <w:b/>
-        </w:rPr>
-      </w:pPr>
-    </w:p>
-    <w:p>
-      <w:pPr>
-        <w:pStyle w:val="normal0"/>
-        <w:rPr>
-          <w:b/>
-        </w:rPr>
-      </w:pPr>
-    </w:p>
-    <w:p>
-      <w:pPr>
-        <w:pStyle w:val="normal0"/>
-        <w:rPr>
-          <w:b/>
-        </w:rPr>
-      </w:pPr>
-    </w:p>
-    <w:p>
-      <w:pPr>
-        <w:pStyle w:val="normal0"/>
-        <w:rPr>
-          <w:b/>
-        </w:rPr>
-      </w:pPr>
-    </w:p>
-    <w:p>
-      <w:pPr>
-        <w:pStyle w:val="normal0"/>
-        <w:rPr>
-          <w:b/>
-        </w:rPr>
-      </w:pPr>
-    </w:p>
-    <w:p>
-      <w:pPr>
-        <w:pStyle w:val="normal0"/>
-        <w:rPr>
-          <w:b/>
-        </w:rPr>
-      </w:pPr>
-    </w:p>
-    <w:p>
-      <w:pPr>
-        <w:pStyle w:val="normal0"/>
-        <w:rPr>
-          <w:b/>
-        </w:rPr>
-      </w:pPr>
-    </w:p>
-    <w:p>
-      <w:pPr>
-        <w:pStyle w:val="normal0"/>
-        <w:rPr>
-          <w:b/>
-        </w:rPr>
-      </w:pPr>
-    </w:p>
-    <w:p>
-      <w:pPr>
-        <w:pStyle w:val="normal0"/>
-        <w:rPr>
-          <w:b/>
-        </w:rPr>
-      </w:pPr>
-    </w:p>
-    <w:p>
-      <w:pPr>
-        <w:pStyle w:val="normal0"/>
-        <w:rPr>
-          <w:b/>
-        </w:rPr>
-      </w:pPr>
-    </w:p>
-    <w:p>
-      <w:pPr>
-        <w:pStyle w:val="normal0"/>
-        <w:rPr>
-          <w:b/>
-        </w:rPr>
-      </w:pPr>
-    </w:p>
-    <w:p>
-      <w:pPr>
-        <w:pStyle w:val="normal0"/>
-        <w:rPr>
-          <w:b/>
-        </w:rPr>
-      </w:pPr>
-    </w:p>
-    <w:p>
-      <w:pPr>
-        <w:pStyle w:val="normal0"/>
-        <w:rPr>
-          <w:b/>
-        </w:rPr>
-      </w:pPr>
-    </w:p>
-    <w:p>
-      <w:pPr>
-        <w:pStyle w:val="normal0"/>
-        <w:rPr>
-          <w:b/>
-        </w:rPr>
-      </w:pPr>
-    </w:p>
-    <w:p>
-      <w:pPr>
-        <w:pStyle w:val="normal0"/>
-        <w:rPr>
-          <w:b/>
-        </w:rPr>
-      </w:pPr>
-    </w:p>
-    <w:p>
-      <w:pPr>
-        <w:pStyle w:val="normal0"/>
-        <w:rPr>
-          <w:b/>
-        </w:rPr>
-      </w:pPr>
-    </w:p>
-    <w:p>
-      <w:pPr>
-        <w:pStyle w:val="normal0"/>
-        <w:rPr>
-          <w:b/>
-        </w:rPr>
-      </w:pPr>
-    </w:p>
-    <w:p>
-      <w:pPr>
-        <w:pStyle w:val="normal0"/>
-        <w:rPr>
-          <w:b/>
-        </w:rPr>
-      </w:pPr>
-    </w:p>
-    <w:p>
-      <w:pPr>
-        <w:pStyle w:val="normal0"/>
-        <w:rPr>
-          <w:b/>
-        </w:rPr>
-      </w:pPr>
-      <w:r>
-        <w:rPr>
-          <w:b/>
-        </w:rPr>
-        <w:t xml:space="preserve">P - 10  Example of Pseudocode </w:t>
+        <w:t>A - Search Algorithm- For one of the projects I carried out I had to find items in a warehouse, by bays and rows.  The best way to do this was to use a search algorithm, where the items had an ID.  I had passed the ID into the function and iterated through the items checking the ID I was looking for.</w:t>
+      </w:r>
+    </w:p>
+    <w:p>
+      <w:pPr>
+        <w:pStyle w:val="normal0"/>
+        <w:rPr>
+          <w:b/>
+        </w:rPr>
+      </w:pPr>
+    </w:p>
+    <w:p>
+      <w:pPr>
+        <w:pStyle w:val="normal0"/>
+        <w:rPr>
+          <w:b/>
+        </w:rPr>
+      </w:pPr>
+    </w:p>
+    <w:p>
+      <w:pPr>
+        <w:pStyle w:val="normal0"/>
+        <w:rPr>
+          <w:b/>
+        </w:rPr>
+      </w:pPr>
+    </w:p>
+    <w:p>
+      <w:pPr>
+        <w:pStyle w:val="normal0"/>
+        <w:rPr>
+          <w:b/>
+        </w:rPr>
+      </w:pPr>
+    </w:p>
+    <w:p>
+      <w:pPr>
+        <w:pStyle w:val="normal0"/>
+        <w:rPr>
+          <w:b/>
+        </w:rPr>
+      </w:pPr>
+    </w:p>
+    <w:p>
+      <w:pPr>
+        <w:pStyle w:val="normal0"/>
+        <w:rPr>
+          <w:b/>
+        </w:rPr>
+      </w:pPr>
+      <w:r>
+        <w:rPr>
+          <w:b/>
+        </w:rPr>
+        <w:t xml:space="preserve">B- Delete Algorithm </w:t>
+      </w:r>
+      <w:proofErr w:type="gramStart"/>
+      <w:r>
+        <w:rPr>
+          <w:b/>
+        </w:rPr>
+        <w:t>-  In</w:t>
+      </w:r>
+      <w:proofErr w:type="gramEnd"/>
+      <w:r>
+        <w:rPr>
+          <w:b/>
+        </w:rPr>
+        <w:t xml:space="preserve"> the same project I had to delete items from the warehouse. The delete algorithm allowed me to go and find the item by ID and delete it from the array of items, in each bay.</w:t>
+      </w:r>
+    </w:p>
+    <w:p>
+      <w:pPr>
+        <w:pStyle w:val="normal0"/>
+        <w:rPr>
+          <w:b/>
+        </w:rPr>
+      </w:pPr>
+    </w:p>
+    <w:p>
+      <w:pPr>
+        <w:pStyle w:val="normal0"/>
+        <w:rPr>
+          <w:b/>
+        </w:rPr>
+      </w:pPr>
+    </w:p>
+    <w:p>
+      <w:pPr>
+        <w:pStyle w:val="normal0"/>
+        <w:rPr>
+          <w:b/>
+        </w:rPr>
+      </w:pPr>
+    </w:p>
+    <w:p>
+      <w:pPr>
+        <w:pStyle w:val="normal0"/>
+        <w:rPr>
+          <w:b/>
+        </w:rPr>
+      </w:pPr>
+    </w:p>
+    <w:p>
+      <w:pPr>
+        <w:pStyle w:val="normal0"/>
+        <w:rPr>
+          <w:b/>
+        </w:rPr>
+      </w:pPr>
+    </w:p>
+    <w:p>
+      <w:pPr>
+        <w:pStyle w:val="normal0"/>
+        <w:rPr>
+          <w:b/>
+        </w:rPr>
+      </w:pPr>
+    </w:p>
+    <w:p>
+      <w:pPr>
+        <w:pStyle w:val="normal0"/>
+        <w:rPr>
+          <w:b/>
+        </w:rPr>
+      </w:pPr>
+      <w:r>
+        <w:rPr>
+          <w:b/>
+        </w:rPr>
+        <w:t xml:space="preserve">P - </w:t>
+      </w:r>
+      <w:proofErr w:type="gramStart"/>
+      <w:r>
+        <w:rPr>
+          <w:b/>
+        </w:rPr>
+        <w:t>10  Example</w:t>
+      </w:r>
+      <w:proofErr w:type="gramEnd"/>
+      <w:r>
+        <w:rPr>
+          <w:b/>
+        </w:rPr>
+        <w:t xml:space="preserve"> of </w:t>
+      </w:r>
+      <w:proofErr w:type="spellStart"/>
+      <w:r>
+        <w:rPr>
+          <w:b/>
+        </w:rPr>
+        <w:t>Pseudocode</w:t>
+      </w:r>
+      <w:proofErr w:type="spellEnd"/>
+      <w:r>
+        <w:rPr>
+          <w:b/>
+        </w:rPr>
+        <w:t xml:space="preserve"> </w:t>
       </w:r>
     </w:p>
     <w:p>
@@ -1883,12 +1850,42 @@
           <w:b/>
         </w:rPr>
       </w:pPr>
-      <w:r>
-        <w:rPr>
-          <w:b/>
-        </w:rPr>
-        <w:t>class TestBankAccount &lt; MiniTest::Test</w:t>
-      </w:r>
+      <w:proofErr w:type="gramStart"/>
+      <w:r>
+        <w:rPr>
+          <w:b/>
+        </w:rPr>
+        <w:t>class</w:t>
+      </w:r>
+      <w:proofErr w:type="gramEnd"/>
+      <w:r>
+        <w:rPr>
+          <w:b/>
+        </w:rPr>
+        <w:t xml:space="preserve"> </w:t>
+      </w:r>
+      <w:proofErr w:type="spellStart"/>
+      <w:r>
+        <w:rPr>
+          <w:b/>
+        </w:rPr>
+        <w:t>TestBankAccount</w:t>
+      </w:r>
+      <w:proofErr w:type="spellEnd"/>
+      <w:r>
+        <w:rPr>
+          <w:b/>
+        </w:rPr>
+        <w:t xml:space="preserve"> &lt; </w:t>
+      </w:r>
+      <w:proofErr w:type="spellStart"/>
+      <w:r>
+        <w:rPr>
+          <w:b/>
+        </w:rPr>
+        <w:t>MiniTest::Test</w:t>
+      </w:r>
+      <w:proofErr w:type="spellEnd"/>
     </w:p>
     <w:p>
       <w:pPr>
@@ -1902,7 +1899,21 @@
         <w:rPr>
           <w:b/>
         </w:rPr>
-        <w:t xml:space="preserve">  def #bank account has to have a name </w:t>
+        <w:t xml:space="preserve">  </w:t>
+      </w:r>
+      <w:proofErr w:type="gramStart"/>
+      <w:r>
+        <w:rPr>
+          <w:b/>
+        </w:rPr>
+        <w:t>def</w:t>
+      </w:r>
+      <w:proofErr w:type="gramEnd"/>
+      <w:r>
+        <w:rPr>
+          <w:b/>
+        </w:rPr>
+        <w:t xml:space="preserve"> #bank account has to have a name </w:t>
       </w:r>
     </w:p>
     <w:p>
@@ -1917,7 +1928,21 @@
         <w:rPr>
           <w:b/>
         </w:rPr>
-        <w:t xml:space="preserve">    # for each account it has to have a user = {</w:t>
+        <w:t xml:space="preserve">    # </w:t>
+      </w:r>
+      <w:proofErr w:type="gramStart"/>
+      <w:r>
+        <w:rPr>
+          <w:b/>
+        </w:rPr>
+        <w:t>for</w:t>
+      </w:r>
+      <w:proofErr w:type="gramEnd"/>
+      <w:r>
+        <w:rPr>
+          <w:b/>
+        </w:rPr>
+        <w:t xml:space="preserve"> each account it has to have a user = {</w:t>
       </w:r>
     </w:p>
     <w:p>
@@ -1932,7 +1957,21 @@
         <w:rPr>
           <w:b/>
         </w:rPr>
-        <w:t xml:space="preserve">    # name of account holder: "Name",</w:t>
+        <w:t xml:space="preserve">    # </w:t>
+      </w:r>
+      <w:proofErr w:type="gramStart"/>
+      <w:r>
+        <w:rPr>
+          <w:b/>
+        </w:rPr>
+        <w:t>name</w:t>
+      </w:r>
+      <w:proofErr w:type="gramEnd"/>
+      <w:r>
+        <w:rPr>
+          <w:b/>
+        </w:rPr>
+        <w:t xml:space="preserve"> of account holder: "Name",</w:t>
       </w:r>
     </w:p>
     <w:p>
@@ -1947,7 +1986,21 @@
         <w:rPr>
           <w:b/>
         </w:rPr>
-        <w:t xml:space="preserve">    # amount of cash in account: amount,</w:t>
+        <w:t xml:space="preserve">    # </w:t>
+      </w:r>
+      <w:proofErr w:type="gramStart"/>
+      <w:r>
+        <w:rPr>
+          <w:b/>
+        </w:rPr>
+        <w:t>amount</w:t>
+      </w:r>
+      <w:proofErr w:type="gramEnd"/>
+      <w:r>
+        <w:rPr>
+          <w:b/>
+        </w:rPr>
+        <w:t xml:space="preserve"> of cash in account: amount,</w:t>
       </w:r>
     </w:p>
     <w:p>
@@ -1962,7 +2015,21 @@
         <w:rPr>
           <w:b/>
         </w:rPr>
-        <w:t xml:space="preserve">    # type of account: “personal” or "business"</w:t>
+        <w:t xml:space="preserve">    # </w:t>
+      </w:r>
+      <w:proofErr w:type="gramStart"/>
+      <w:r>
+        <w:rPr>
+          <w:b/>
+        </w:rPr>
+        <w:t>type</w:t>
+      </w:r>
+      <w:proofErr w:type="gramEnd"/>
+      <w:r>
+        <w:rPr>
+          <w:b/>
+        </w:rPr>
+        <w:t xml:space="preserve"> of account: “personal” or "business"</w:t>
       </w:r>
     </w:p>
     <w:p>
@@ -1977,13 +2044,7 @@
         <w:rPr>
           <w:b/>
         </w:rPr>
-        <w:t xml:space="preserve"> </w:t>
-      </w:r>
-      <w:r>
-        <w:rPr>
-          <w:b/>
-        </w:rPr>
-        <w:t xml:space="preserve">   }</w:t>
+        <w:t xml:space="preserve">    }</w:t>
       </w:r>
     </w:p>
     <w:p>
@@ -2024,7 +2085,37 @@
         <w:rPr>
           <w:b/>
         </w:rPr>
-        <w:t xml:space="preserve">P - 11 Github link to one of your projects </w:t>
+        <w:t xml:space="preserve">P - 11 </w:t>
+      </w:r>
+      <w:proofErr w:type="spellStart"/>
+      <w:r>
+        <w:rPr>
+          <w:b/>
+        </w:rPr>
+        <w:t>Github</w:t>
+      </w:r>
+      <w:proofErr w:type="spellEnd"/>
+      <w:r>
+        <w:rPr>
+          <w:b/>
+        </w:rPr>
+        <w:t xml:space="preserve"> link to one of your projects </w:t>
+      </w:r>
+    </w:p>
+    <w:p>
+      <w:pPr>
+        <w:pStyle w:val="normal0"/>
+        <w:rPr>
+          <w:b/>
+          <w:color w:val="3366FF"/>
+        </w:rPr>
+      </w:pPr>
+      <w:r>
+        <w:rPr>
+          <w:b/>
+          <w:color w:val="3366FF"/>
+        </w:rPr>
+        <w:t>https://github.com/Alan-White/MoneyCashboard</w:t>
       </w:r>
     </w:p>
     <w:p>
@@ -2035,32 +2126,26 @@
           <w:b/>
         </w:rPr>
       </w:pPr>
-    </w:p>
-    <w:p>
-      <w:pPr>
-        <w:pStyle w:val="normal0"/>
-        <w:ind w:firstLine="720"/>
-        <w:rPr>
-          <w:b/>
-        </w:rPr>
-      </w:pPr>
-      <w:r>
-        <w:rPr>
-          <w:noProof/>
-          <w:lang w:val="en-US"/>
+      <w:r>
+        <w:rPr>
+          <w:b/>
         </w:rPr>
         <w:drawing>
-          <wp:inline distT="114300" distB="114300" distL="114300" distR="114300">
-            <wp:extent cx="4438650" cy="2414588"/>
-            <wp:effectExtent l="0" t="0" r="0" b="0"/>
-            <wp:docPr id="1" name="image4.png"/>
-            <wp:cNvGraphicFramePr/>
+          <wp:inline distT="0" distB="0" distL="0" distR="0">
+            <wp:extent cx="5720080" cy="3220720"/>
+            <wp:effectExtent l="25400" t="0" r="0" b="0"/>
+            <wp:docPr id="19" name="Picture 4" descr=":MoneyCashboard_Project:Github_Screen Shot .png"/>
+            <wp:cNvGraphicFramePr>
+              <a:graphicFrameLocks xmlns:a="http://schemas.openxmlformats.org/drawingml/2006/main" noChangeAspect="1"/>
+            </wp:cNvGraphicFramePr>
             <a:graphic xmlns:a="http://schemas.openxmlformats.org/drawingml/2006/main">
               <a:graphicData uri="http://schemas.openxmlformats.org/drawingml/2006/picture">
                 <pic:pic xmlns:pic="http://schemas.openxmlformats.org/drawingml/2006/picture">
                   <pic:nvPicPr>
-                    <pic:cNvPr id="0" name="image4.png"/>
-                    <pic:cNvPicPr preferRelativeResize="0"/>
+                    <pic:cNvPr id="0" name="Picture 4" descr=":MoneyCashboard_Project:Github_Screen Shot .png"/>
+                    <pic:cNvPicPr>
+                      <a:picLocks noChangeAspect="1" noChangeArrowheads="1"/>
+                    </pic:cNvPicPr>
                   </pic:nvPicPr>
                   <pic:blipFill>
                     <a:blip r:embed="rId11"/>
@@ -2069,15 +2154,21 @@
                       <a:fillRect/>
                     </a:stretch>
                   </pic:blipFill>
-                  <pic:spPr>
+                  <pic:spPr bwMode="auto">
                     <a:xfrm>
                       <a:off x="0" y="0"/>
-                      <a:ext cx="4438650" cy="2414588"/>
+                      <a:ext cx="5720080" cy="3220720"/>
                     </a:xfrm>
                     <a:prstGeom prst="rect">
                       <a:avLst/>
                     </a:prstGeom>
-                    <a:ln/>
+                    <a:noFill/>
+                    <a:ln w="9525">
+                      <a:noFill/>
+                      <a:miter lim="800000"/>
+                      <a:headEnd/>
+                      <a:tailEnd/>
+                    </a:ln>
                   </pic:spPr>
                 </pic:pic>
               </a:graphicData>
@@ -2089,6 +2180,15 @@
     <w:p>
       <w:pPr>
         <w:pStyle w:val="normal0"/>
+        <w:ind w:firstLine="720"/>
+        <w:rPr>
+          <w:b/>
+        </w:rPr>
+      </w:pPr>
+    </w:p>
+    <w:p>
+      <w:pPr>
+        <w:pStyle w:val="normal0"/>
         <w:rPr>
           <w:b/>
         </w:rPr>
@@ -2157,53 +2257,30 @@
           <w:szCs w:val="24"/>
         </w:rPr>
       </w:pPr>
-    </w:p>
-    <w:p>
-      <w:pPr>
-        <w:pStyle w:val="normal0"/>
-        <w:rPr>
-          <w:b/>
+      <w:r>
+        <w:rPr>
+          <w:b/>
+          <w:noProof/>
           <w:sz w:val="24"/>
           <w:szCs w:val="24"/>
-        </w:rPr>
-      </w:pPr>
-    </w:p>
-    <w:p>
-      <w:pPr>
-        <w:pStyle w:val="normal0"/>
-        <w:rPr>
-          <w:b/>
-          <w:sz w:val="24"/>
-          <w:szCs w:val="24"/>
-        </w:rPr>
-      </w:pPr>
-    </w:p>
-    <w:p>
-      <w:pPr>
-        <w:pStyle w:val="normal0"/>
-        <w:rPr>
-          <w:b/>
-          <w:sz w:val="24"/>
-          <w:szCs w:val="24"/>
-        </w:rPr>
-      </w:pPr>
-      <w:r>
-        <w:rPr>
-          <w:noProof/>
           <w:lang w:val="en-US"/>
         </w:rPr>
         <w:drawing>
-          <wp:inline distT="114300" distB="114300" distL="114300" distR="114300">
-            <wp:extent cx="5629275" cy="3833813"/>
-            <wp:effectExtent l="0" t="0" r="0" b="0"/>
-            <wp:docPr id="13" name="image26.png"/>
-            <wp:cNvGraphicFramePr/>
+          <wp:inline distT="0" distB="0" distL="0" distR="0">
+            <wp:extent cx="5575300" cy="2738224"/>
+            <wp:effectExtent l="25400" t="0" r="0" b="0"/>
+            <wp:docPr id="20" name="Picture 5" descr=":MoneyCashboard_Project:whiteboard1.jpg"/>
+            <wp:cNvGraphicFramePr>
+              <a:graphicFrameLocks xmlns:a="http://schemas.openxmlformats.org/drawingml/2006/main" noChangeAspect="1"/>
+            </wp:cNvGraphicFramePr>
             <a:graphic xmlns:a="http://schemas.openxmlformats.org/drawingml/2006/main">
               <a:graphicData uri="http://schemas.openxmlformats.org/drawingml/2006/picture">
                 <pic:pic xmlns:pic="http://schemas.openxmlformats.org/drawingml/2006/picture">
                   <pic:nvPicPr>
-                    <pic:cNvPr id="0" name="image26.png"/>
-                    <pic:cNvPicPr preferRelativeResize="0"/>
+                    <pic:cNvPr id="0" name="Picture 5" descr=":MoneyCashboard_Project:whiteboard1.jpg"/>
+                    <pic:cNvPicPr>
+                      <a:picLocks noChangeAspect="1" noChangeArrowheads="1"/>
+                    </pic:cNvPicPr>
                   </pic:nvPicPr>
                   <pic:blipFill>
                     <a:blip r:embed="rId12"/>
@@ -2212,15 +2289,21 @@
                       <a:fillRect/>
                     </a:stretch>
                   </pic:blipFill>
-                  <pic:spPr>
+                  <pic:spPr bwMode="auto">
                     <a:xfrm>
                       <a:off x="0" y="0"/>
-                      <a:ext cx="5629275" cy="3833813"/>
+                      <a:ext cx="5590542" cy="2745710"/>
                     </a:xfrm>
                     <a:prstGeom prst="rect">
                       <a:avLst/>
                     </a:prstGeom>
-                    <a:ln/>
+                    <a:noFill/>
+                    <a:ln w="9525">
+                      <a:noFill/>
+                      <a:miter lim="800000"/>
+                      <a:headEnd/>
+                      <a:tailEnd/>
+                    </a:ln>
                   </pic:spPr>
                 </pic:pic>
               </a:graphicData>
@@ -2228,6 +2311,268 @@
           </wp:inline>
         </w:drawing>
       </w:r>
+    </w:p>
+    <w:p>
+      <w:pPr>
+        <w:pStyle w:val="normal0"/>
+        <w:rPr>
+          <w:b/>
+          <w:sz w:val="24"/>
+          <w:szCs w:val="24"/>
+        </w:rPr>
+      </w:pPr>
+      <w:r>
+        <w:rPr>
+          <w:b/>
+          <w:sz w:val="24"/>
+          <w:szCs w:val="24"/>
+        </w:rPr>
+        <w:drawing>
+          <wp:inline distT="0" distB="0" distL="0" distR="0">
+            <wp:extent cx="5803900" cy="4350348"/>
+            <wp:effectExtent l="25400" t="0" r="0" b="0"/>
+            <wp:docPr id="25" name="Picture 6" descr=":MoneyCashboard_Project:whiteboard2.jpg"/>
+            <wp:cNvGraphicFramePr>
+              <a:graphicFrameLocks xmlns:a="http://schemas.openxmlformats.org/drawingml/2006/main" noChangeAspect="1"/>
+            </wp:cNvGraphicFramePr>
+            <a:graphic xmlns:a="http://schemas.openxmlformats.org/drawingml/2006/main">
+              <a:graphicData uri="http://schemas.openxmlformats.org/drawingml/2006/picture">
+                <pic:pic xmlns:pic="http://schemas.openxmlformats.org/drawingml/2006/picture">
+                  <pic:nvPicPr>
+                    <pic:cNvPr id="0" name="Picture 6" descr=":MoneyCashboard_Project:whiteboard2.jpg"/>
+                    <pic:cNvPicPr>
+                      <a:picLocks noChangeAspect="1" noChangeArrowheads="1"/>
+                    </pic:cNvPicPr>
+                  </pic:nvPicPr>
+                  <pic:blipFill>
+                    <a:blip r:embed="rId13"/>
+                    <a:srcRect/>
+                    <a:stretch>
+                      <a:fillRect/>
+                    </a:stretch>
+                  </pic:blipFill>
+                  <pic:spPr bwMode="auto">
+                    <a:xfrm>
+                      <a:off x="0" y="0"/>
+                      <a:ext cx="5816057" cy="4359461"/>
+                    </a:xfrm>
+                    <a:prstGeom prst="rect">
+                      <a:avLst/>
+                    </a:prstGeom>
+                    <a:noFill/>
+                    <a:ln w="9525">
+                      <a:noFill/>
+                      <a:miter lim="800000"/>
+                      <a:headEnd/>
+                      <a:tailEnd/>
+                    </a:ln>
+                  </pic:spPr>
+                </pic:pic>
+              </a:graphicData>
+            </a:graphic>
+          </wp:inline>
+        </w:drawing>
+      </w:r>
+    </w:p>
+    <w:p>
+      <w:pPr>
+        <w:pStyle w:val="normal0"/>
+        <w:rPr>
+          <w:b/>
+          <w:sz w:val="24"/>
+          <w:szCs w:val="24"/>
+        </w:rPr>
+      </w:pPr>
+    </w:p>
+    <w:p>
+      <w:pPr>
+        <w:pStyle w:val="normal0"/>
+        <w:rPr>
+          <w:b/>
+          <w:sz w:val="24"/>
+          <w:szCs w:val="24"/>
+        </w:rPr>
+      </w:pPr>
+      <w:r>
+        <w:rPr>
+          <w:b/>
+          <w:sz w:val="24"/>
+          <w:szCs w:val="24"/>
+        </w:rPr>
+        <w:drawing>
+          <wp:inline distT="0" distB="0" distL="0" distR="0">
+            <wp:extent cx="4660900" cy="4346868"/>
+            <wp:effectExtent l="25400" t="0" r="0" b="0"/>
+            <wp:docPr id="26" name="Picture 7" descr=":MoneyCashboard_Project:whiteboard3.jpg"/>
+            <wp:cNvGraphicFramePr>
+              <a:graphicFrameLocks xmlns:a="http://schemas.openxmlformats.org/drawingml/2006/main" noChangeAspect="1"/>
+            </wp:cNvGraphicFramePr>
+            <a:graphic xmlns:a="http://schemas.openxmlformats.org/drawingml/2006/main">
+              <a:graphicData uri="http://schemas.openxmlformats.org/drawingml/2006/picture">
+                <pic:pic xmlns:pic="http://schemas.openxmlformats.org/drawingml/2006/picture">
+                  <pic:nvPicPr>
+                    <pic:cNvPr id="0" name="Picture 7" descr=":MoneyCashboard_Project:whiteboard3.jpg"/>
+                    <pic:cNvPicPr>
+                      <a:picLocks noChangeAspect="1" noChangeArrowheads="1"/>
+                    </pic:cNvPicPr>
+                  </pic:nvPicPr>
+                  <pic:blipFill>
+                    <a:blip r:embed="rId14"/>
+                    <a:srcRect/>
+                    <a:stretch>
+                      <a:fillRect/>
+                    </a:stretch>
+                  </pic:blipFill>
+                  <pic:spPr bwMode="auto">
+                    <a:xfrm>
+                      <a:off x="0" y="0"/>
+                      <a:ext cx="4655000" cy="4341366"/>
+                    </a:xfrm>
+                    <a:prstGeom prst="rect">
+                      <a:avLst/>
+                    </a:prstGeom>
+                    <a:noFill/>
+                    <a:ln w="9525">
+                      <a:noFill/>
+                      <a:miter lim="800000"/>
+                      <a:headEnd/>
+                      <a:tailEnd/>
+                    </a:ln>
+                  </pic:spPr>
+                </pic:pic>
+              </a:graphicData>
+            </a:graphic>
+          </wp:inline>
+        </w:drawing>
+      </w:r>
+    </w:p>
+    <w:p>
+      <w:pPr>
+        <w:pStyle w:val="normal0"/>
+        <w:rPr>
+          <w:b/>
+          <w:sz w:val="24"/>
+          <w:szCs w:val="24"/>
+        </w:rPr>
+      </w:pPr>
+      <w:r>
+        <w:rPr>
+          <w:b/>
+          <w:noProof/>
+          <w:sz w:val="24"/>
+          <w:szCs w:val="24"/>
+          <w:lang w:val="en-US"/>
+        </w:rPr>
+        <w:drawing>
+          <wp:inline distT="0" distB="0" distL="0" distR="0">
+            <wp:extent cx="5730240" cy="6644640"/>
+            <wp:effectExtent l="25400" t="0" r="10160" b="0"/>
+            <wp:docPr id="24" name="Picture 9" descr=":MoneyCashboard_Project:order_of_events_Screen Shot .png"/>
+            <wp:cNvGraphicFramePr>
+              <a:graphicFrameLocks xmlns:a="http://schemas.openxmlformats.org/drawingml/2006/main" noChangeAspect="1"/>
+            </wp:cNvGraphicFramePr>
+            <a:graphic xmlns:a="http://schemas.openxmlformats.org/drawingml/2006/main">
+              <a:graphicData uri="http://schemas.openxmlformats.org/drawingml/2006/picture">
+                <pic:pic xmlns:pic="http://schemas.openxmlformats.org/drawingml/2006/picture">
+                  <pic:nvPicPr>
+                    <pic:cNvPr id="0" name="Picture 9" descr=":MoneyCashboard_Project:order_of_events_Screen Shot .png"/>
+                    <pic:cNvPicPr>
+                      <a:picLocks noChangeAspect="1" noChangeArrowheads="1"/>
+                    </pic:cNvPicPr>
+                  </pic:nvPicPr>
+                  <pic:blipFill>
+                    <a:blip r:embed="rId15"/>
+                    <a:srcRect/>
+                    <a:stretch>
+                      <a:fillRect/>
+                    </a:stretch>
+                  </pic:blipFill>
+                  <pic:spPr bwMode="auto">
+                    <a:xfrm>
+                      <a:off x="0" y="0"/>
+                      <a:ext cx="5730240" cy="6644640"/>
+                    </a:xfrm>
+                    <a:prstGeom prst="rect">
+                      <a:avLst/>
+                    </a:prstGeom>
+                    <a:noFill/>
+                    <a:ln w="9525">
+                      <a:noFill/>
+                      <a:miter lim="800000"/>
+                      <a:headEnd/>
+                      <a:tailEnd/>
+                    </a:ln>
+                  </pic:spPr>
+                </pic:pic>
+              </a:graphicData>
+            </a:graphic>
+          </wp:inline>
+        </w:drawing>
+      </w:r>
+      <w:r>
+        <w:rPr>
+          <w:b/>
+          <w:noProof/>
+          <w:sz w:val="24"/>
+          <w:szCs w:val="24"/>
+          <w:lang w:val="en-US"/>
+        </w:rPr>
+        <w:drawing>
+          <wp:inline distT="0" distB="0" distL="0" distR="0">
+            <wp:extent cx="5730240" cy="3657600"/>
+            <wp:effectExtent l="25400" t="0" r="10160" b="0"/>
+            <wp:docPr id="23" name="Picture 8" descr=":MoneyCashboard_Project:RESTful_Screen Shot .png"/>
+            <wp:cNvGraphicFramePr>
+              <a:graphicFrameLocks xmlns:a="http://schemas.openxmlformats.org/drawingml/2006/main" noChangeAspect="1"/>
+            </wp:cNvGraphicFramePr>
+            <a:graphic xmlns:a="http://schemas.openxmlformats.org/drawingml/2006/main">
+              <a:graphicData uri="http://schemas.openxmlformats.org/drawingml/2006/picture">
+                <pic:pic xmlns:pic="http://schemas.openxmlformats.org/drawingml/2006/picture">
+                  <pic:nvPicPr>
+                    <pic:cNvPr id="0" name="Picture 8" descr=":MoneyCashboard_Project:RESTful_Screen Shot .png"/>
+                    <pic:cNvPicPr>
+                      <a:picLocks noChangeAspect="1" noChangeArrowheads="1"/>
+                    </pic:cNvPicPr>
+                  </pic:nvPicPr>
+                  <pic:blipFill>
+                    <a:blip r:embed="rId16"/>
+                    <a:srcRect/>
+                    <a:stretch>
+                      <a:fillRect/>
+                    </a:stretch>
+                  </pic:blipFill>
+                  <pic:spPr bwMode="auto">
+                    <a:xfrm>
+                      <a:off x="0" y="0"/>
+                      <a:ext cx="5730240" cy="3657600"/>
+                    </a:xfrm>
+                    <a:prstGeom prst="rect">
+                      <a:avLst/>
+                    </a:prstGeom>
+                    <a:noFill/>
+                    <a:ln w="9525">
+                      <a:noFill/>
+                      <a:miter lim="800000"/>
+                      <a:headEnd/>
+                      <a:tailEnd/>
+                    </a:ln>
+                  </pic:spPr>
+                </pic:pic>
+              </a:graphicData>
+            </a:graphic>
+          </wp:inline>
+        </w:drawing>
+      </w:r>
+    </w:p>
+    <w:p>
+      <w:pPr>
+        <w:pStyle w:val="normal0"/>
+        <w:rPr>
+          <w:b/>
+          <w:sz w:val="24"/>
+          <w:szCs w:val="24"/>
+        </w:rPr>
+      </w:pPr>
     </w:p>
     <w:p>
       <w:pPr>
@@ -2387,7 +2732,7 @@
                     <pic:cNvPicPr preferRelativeResize="0"/>
                   </pic:nvPicPr>
                   <pic:blipFill>
-                    <a:blip r:embed="rId13"/>
+                    <a:blip r:embed="rId17"/>
                     <a:srcRect/>
                     <a:stretch>
                       <a:fillRect/>
@@ -2622,7 +2967,7 @@
                     <pic:cNvPicPr preferRelativeResize="0"/>
                   </pic:nvPicPr>
                   <pic:blipFill>
-                    <a:blip r:embed="rId14"/>
+                    <a:blip r:embed="rId18"/>
                     <a:srcRect/>
                     <a:stretch>
                       <a:fillRect/>
@@ -2684,7 +3029,21 @@
         <w:rPr>
           <w:b/>
         </w:rPr>
-        <w:t xml:space="preserve">P - 15  User output result </w:t>
+        <w:t xml:space="preserve">P - </w:t>
+      </w:r>
+      <w:proofErr w:type="gramStart"/>
+      <w:r>
+        <w:rPr>
+          <w:b/>
+        </w:rPr>
+        <w:t>15  User</w:t>
+      </w:r>
+      <w:proofErr w:type="gramEnd"/>
+      <w:r>
+        <w:rPr>
+          <w:b/>
+        </w:rPr>
+        <w:t xml:space="preserve"> output result </w:t>
       </w:r>
     </w:p>
     <w:p>
@@ -2729,7 +3088,7 @@
                     <pic:cNvPicPr preferRelativeResize="0"/>
                   </pic:nvPicPr>
                   <pic:blipFill>
-                    <a:blip r:embed="rId15"/>
+                    <a:blip r:embed="rId19"/>
                     <a:srcRect/>
                     <a:stretch>
                       <a:fillRect/>
@@ -3546,71 +3905,124 @@
         <w:rPr>
           <w:b/>
         </w:rPr>
-        <w:t>P -17 Testing your program</w:t>
-      </w:r>
-    </w:p>
-    <w:p>
-      <w:pPr>
-        <w:pStyle w:val="normal0"/>
-        <w:rPr>
-          <w:b/>
-        </w:rPr>
-      </w:pPr>
-    </w:p>
-    <w:p>
-      <w:pPr>
-        <w:pStyle w:val="normal0"/>
-        <w:rPr>
-          <w:b/>
-        </w:rPr>
-      </w:pPr>
-      <w:r>
-        <w:rPr>
+        <w:t xml:space="preserve">P -17 </w:t>
+      </w:r>
+      <w:proofErr w:type="gramStart"/>
+      <w:r>
+        <w:rPr>
+          <w:b/>
+        </w:rPr>
+        <w:t>Testing</w:t>
+      </w:r>
+      <w:proofErr w:type="gramEnd"/>
+      <w:r>
+        <w:rPr>
+          <w:b/>
+        </w:rPr>
+        <w:t xml:space="preserve"> your program</w:t>
+      </w:r>
+    </w:p>
+    <w:p>
+      <w:pPr>
+        <w:pStyle w:val="normal0"/>
+        <w:rPr>
+          <w:b/>
+        </w:rPr>
+      </w:pPr>
+    </w:p>
+    <w:p>
+      <w:pPr>
+        <w:pStyle w:val="normal0"/>
+        <w:rPr>
+          <w:b/>
+        </w:rPr>
+      </w:pPr>
+    </w:p>
+    <w:p>
+      <w:pPr>
+        <w:pStyle w:val="normal0"/>
+        <w:rPr>
+          <w:b/>
+        </w:rPr>
+      </w:pPr>
+      <w:r>
+        <w:rPr>
+          <w:b/>
+        </w:rPr>
+        <w:t xml:space="preserve">Show the test not </w:t>
+      </w:r>
+      <w:proofErr w:type="gramStart"/>
+      <w:r>
+        <w:rPr>
+          <w:b/>
+        </w:rPr>
+        <w:t>passing…..and</w:t>
+      </w:r>
+      <w:proofErr w:type="gramEnd"/>
+      <w:r>
+        <w:rPr>
+          <w:b/>
+        </w:rPr>
+        <w:t xml:space="preserve"> then the test fixed.</w:t>
+      </w:r>
+    </w:p>
+    <w:p>
+      <w:pPr>
+        <w:pStyle w:val="normal0"/>
+        <w:rPr>
+          <w:b/>
+        </w:rPr>
+      </w:pPr>
+      <w:r>
+        <w:rPr>
+          <w:b/>
           <w:noProof/>
           <w:lang w:val="en-US"/>
         </w:rPr>
         <w:drawing>
-          <wp:anchor distT="114300" distB="114300" distL="114300" distR="114300" simplePos="0" relativeHeight="251658240" behindDoc="0" locked="0" layoutInCell="0" allowOverlap="1">
-            <wp:simplePos x="0" y="0"/>
-            <wp:positionH relativeFrom="margin">
-              <wp:posOffset>-95249</wp:posOffset>
-            </wp:positionH>
-            <wp:positionV relativeFrom="paragraph">
-              <wp:posOffset>95250</wp:posOffset>
-            </wp:positionV>
-            <wp:extent cx="4591050" cy="2647950"/>
-            <wp:effectExtent l="0" t="0" r="0" b="0"/>
-            <wp:wrapTopAndBottom distT="114300" distB="114300"/>
-            <wp:docPr id="8" name="image20.png"/>
-            <wp:cNvGraphicFramePr/>
+          <wp:inline distT="0" distB="0" distL="0" distR="0">
+            <wp:extent cx="5723255" cy="2370455"/>
+            <wp:effectExtent l="25400" t="0" r="0" b="0"/>
+            <wp:docPr id="27" name="Picture 10" descr=":MoneyCashboard_Project:Test_fail_and_pass_Screen Shot .png"/>
+            <wp:cNvGraphicFramePr>
+              <a:graphicFrameLocks xmlns:a="http://schemas.openxmlformats.org/drawingml/2006/main" noChangeAspect="1"/>
+            </wp:cNvGraphicFramePr>
             <a:graphic xmlns:a="http://schemas.openxmlformats.org/drawingml/2006/main">
               <a:graphicData uri="http://schemas.openxmlformats.org/drawingml/2006/picture">
                 <pic:pic xmlns:pic="http://schemas.openxmlformats.org/drawingml/2006/picture">
                   <pic:nvPicPr>
-                    <pic:cNvPr id="0" name="image20.png"/>
-                    <pic:cNvPicPr preferRelativeResize="0"/>
+                    <pic:cNvPr id="0" name="Picture 10" descr=":MoneyCashboard_Project:Test_fail_and_pass_Screen Shot .png"/>
+                    <pic:cNvPicPr>
+                      <a:picLocks noChangeAspect="1" noChangeArrowheads="1"/>
+                    </pic:cNvPicPr>
                   </pic:nvPicPr>
                   <pic:blipFill>
-                    <a:blip r:embed="rId16"/>
+                    <a:blip r:embed="rId20"/>
                     <a:srcRect/>
                     <a:stretch>
                       <a:fillRect/>
                     </a:stretch>
                   </pic:blipFill>
-                  <pic:spPr>
+                  <pic:spPr bwMode="auto">
                     <a:xfrm>
                       <a:off x="0" y="0"/>
-                      <a:ext cx="4591050" cy="2647950"/>
+                      <a:ext cx="5723255" cy="2370455"/>
                     </a:xfrm>
                     <a:prstGeom prst="rect">
                       <a:avLst/>
                     </a:prstGeom>
-                    <a:ln/>
+                    <a:noFill/>
+                    <a:ln w="9525">
+                      <a:noFill/>
+                      <a:miter lim="800000"/>
+                      <a:headEnd/>
+                      <a:tailEnd/>
+                    </a:ln>
                   </pic:spPr>
                 </pic:pic>
               </a:graphicData>
             </a:graphic>
-          </wp:anchor>
+          </wp:inline>
         </w:drawing>
       </w:r>
     </w:p>
@@ -3621,105 +4033,33 @@
           <w:b/>
         </w:rPr>
       </w:pPr>
-      <w:r>
-        <w:rPr>
-          <w:b/>
-        </w:rPr>
-        <w:t>Show the test not passing…..and then the test fixed.</w:t>
-      </w:r>
-    </w:p>
-    <w:p>
-      <w:pPr>
-        <w:pStyle w:val="normal0"/>
-        <w:rPr>
-          <w:b/>
-        </w:rPr>
-      </w:pPr>
-    </w:p>
-    <w:p>
-      <w:pPr>
-        <w:pStyle w:val="normal0"/>
-        <w:rPr>
-          <w:b/>
-        </w:rPr>
-      </w:pPr>
-    </w:p>
-    <w:p>
-      <w:pPr>
-        <w:pStyle w:val="normal0"/>
-        <w:rPr>
-          <w:b/>
-        </w:rPr>
-      </w:pPr>
-    </w:p>
-    <w:p>
-      <w:pPr>
-        <w:pStyle w:val="normal0"/>
-        <w:rPr>
-          <w:b/>
-        </w:rPr>
-      </w:pPr>
-    </w:p>
-    <w:p>
-      <w:pPr>
-        <w:pStyle w:val="normal0"/>
-        <w:rPr>
-          <w:b/>
-        </w:rPr>
-      </w:pPr>
-    </w:p>
-    <w:p>
-      <w:pPr>
-        <w:pStyle w:val="normal0"/>
-        <w:rPr>
-          <w:b/>
-        </w:rPr>
-      </w:pPr>
-    </w:p>
-    <w:p>
-      <w:pPr>
-        <w:pStyle w:val="normal0"/>
-        <w:rPr>
-          <w:b/>
-        </w:rPr>
-      </w:pPr>
-    </w:p>
-    <w:p>
-      <w:pPr>
-        <w:pStyle w:val="normal0"/>
-        <w:rPr>
-          <w:b/>
-        </w:rPr>
-      </w:pPr>
-    </w:p>
-    <w:p>
-      <w:pPr>
-        <w:pStyle w:val="normal0"/>
-        <w:rPr>
-          <w:b/>
-        </w:rPr>
-      </w:pPr>
-    </w:p>
-    <w:p>
-      <w:pPr>
-        <w:pStyle w:val="normal0"/>
-        <w:rPr>
-          <w:b/>
-        </w:rPr>
-      </w:pPr>
-    </w:p>
-    <w:p>
-      <w:pPr>
-        <w:pStyle w:val="normal0"/>
-        <w:rPr>
-          <w:b/>
-        </w:rPr>
-      </w:pPr>
-      <w:r>
-        <w:rPr>
-          <w:b/>
-        </w:rPr>
-        <w:t>P - 18  Acceptance test plan.</w:t>
+    </w:p>
+    <w:p>
+      <w:pPr>
+        <w:pStyle w:val="normal0"/>
+        <w:rPr>
+          <w:b/>
+        </w:rPr>
+      </w:pPr>
+      <w:r>
+        <w:rPr>
+          <w:b/>
+        </w:rPr>
+        <w:t xml:space="preserve">P - </w:t>
+      </w:r>
+      <w:proofErr w:type="gramStart"/>
+      <w:r>
+        <w:rPr>
+          <w:b/>
+        </w:rPr>
+        <w:t>18  Acceptance</w:t>
+      </w:r>
+      <w:proofErr w:type="gramEnd"/>
+      <w:r>
+        <w:rPr>
+          <w:b/>
+        </w:rPr>
+        <w:t xml:space="preserve"> test plan.</w:t>
       </w:r>
     </w:p>
     <w:p>
@@ -3772,7 +4112,7 @@
                     <pic:cNvPicPr preferRelativeResize="0"/>
                   </pic:nvPicPr>
                   <pic:blipFill>
-                    <a:blip r:embed="rId17"/>
+                    <a:blip r:embed="rId21"/>
                     <a:srcRect/>
                     <a:stretch>
                       <a:fillRect/>
@@ -3988,6 +4328,7 @@
   <w:style w:type="paragraph" w:default="1" w:styleId="Normal">
     <w:name w:val="Normal"/>
     <w:qFormat/>
+    <w:rsid w:val="00552965"/>
   </w:style>
   <w:style w:type="paragraph" w:styleId="Heading1">
     <w:name w:val="heading 1"/>

</xml_diff>